<commit_message>
2022.04.27 Final version or our project.
</commit_message>
<xml_diff>
--- a/Documents/SDLC.docx
+++ b/Documents/SDLC.docx
@@ -36,7 +36,13 @@
         <w:t>We chose the waterfall model because we already know clearly what our project wants, so there will be no change in the development plan.</w:t>
       </w:r>
     </w:p>
-    <w:p/>
+    <w:p>
+      <w:pPr>
+        <w:rPr>
+          <w:lang w:val="en-CA"/>
+        </w:rPr>
+      </w:pPr>
+    </w:p>
     <w:p>
       <w:pPr>
         <w:pStyle w:val="ListParagraph"/>
@@ -85,20 +91,24 @@
       <w:r>
         <w:t xml:space="preserve">Work Environment: Visual Studio, MS Office 365 (Word, Excel, PowerPoint, Visio, Team), </w:t>
       </w:r>
-      <w:proofErr w:type="gramStart"/>
-      <w:r>
-        <w:t xml:space="preserve">IntelliJ,  </w:t>
+      <w:r>
+        <w:t xml:space="preserve">IntelliJ, </w:t>
       </w:r>
       <w:r>
         <w:tab/>
       </w:r>
-      <w:proofErr w:type="gramEnd"/>
       <w:r>
         <w:tab/>
       </w:r>
       <w:r>
         <w:tab/>
-        <w:t xml:space="preserve">    Notepad, Chrome, Safari, Firefox Brower.</w:t>
+        <w:t xml:space="preserve"> </w:t>
+      </w:r>
+      <w:r>
+        <w:t xml:space="preserve">                  </w:t>
+      </w:r>
+      <w:r>
+        <w:t xml:space="preserve">   Notepad, Chrome, Safari, Firefox Brower.</w:t>
       </w:r>
     </w:p>
     <w:p>
@@ -625,6 +635,10 @@
     <w:p>
       <w:pPr>
         <w:jc w:val="center"/>
+        <w:rPr>
+          <w:rFonts w:hint="eastAsia"/>
+          <w:lang w:val="en-CA" w:eastAsia="ko-KR"/>
+        </w:rPr>
       </w:pPr>
     </w:p>
     <w:sectPr>
@@ -1566,6 +1580,7 @@
     <w:lsdException w:name="HTML Sample" w:semiHidden="1" w:unhideWhenUsed="1"/>
     <w:lsdException w:name="HTML Typewriter" w:semiHidden="1" w:unhideWhenUsed="1"/>
     <w:lsdException w:name="HTML Variable" w:semiHidden="1" w:unhideWhenUsed="1"/>
+    <w:lsdException w:name="Normal Table" w:semiHidden="1" w:unhideWhenUsed="1"/>
     <w:lsdException w:name="annotation subject" w:semiHidden="1" w:unhideWhenUsed="1"/>
     <w:lsdException w:name="No List" w:semiHidden="1" w:unhideWhenUsed="1"/>
     <w:lsdException w:name="Outline List 1" w:semiHidden="1" w:unhideWhenUsed="1"/>
@@ -1608,8 +1623,11 @@
     <w:lsdException w:name="Table Contemporary" w:semiHidden="1" w:unhideWhenUsed="1"/>
     <w:lsdException w:name="Table Elegant" w:semiHidden="1" w:unhideWhenUsed="1"/>
     <w:lsdException w:name="Table Professional" w:semiHidden="1" w:unhideWhenUsed="1"/>
+    <w:lsdException w:name="Table Subtle 1" w:semiHidden="1" w:unhideWhenUsed="1"/>
     <w:lsdException w:name="Table Subtle 2" w:semiHidden="1" w:unhideWhenUsed="1"/>
     <w:lsdException w:name="Table Web 1" w:semiHidden="1" w:unhideWhenUsed="1"/>
+    <w:lsdException w:name="Table Web 2" w:semiHidden="1" w:unhideWhenUsed="1"/>
+    <w:lsdException w:name="Table Web 3" w:semiHidden="1" w:unhideWhenUsed="1"/>
     <w:lsdException w:name="Balloon Text" w:semiHidden="1" w:unhideWhenUsed="1"/>
     <w:lsdException w:name="Table Grid" w:uiPriority="39"/>
     <w:lsdException w:name="Table Theme" w:semiHidden="1" w:unhideWhenUsed="1"/>
@@ -2150,21 +2168,6 @@
 </file>
 
 <file path=customXml/item1.xml><?xml version="1.0" encoding="utf-8"?>
-<p:properties xmlns:p="http://schemas.microsoft.com/office/2006/metadata/properties" xmlns:xsi="http://www.w3.org/2001/XMLSchema-instance" xmlns:pc="http://schemas.microsoft.com/office/infopath/2007/PartnerControls">
-  <documentManagement/>
-</p:properties>
-</file>
-
-<file path=customXml/item2.xml><?xml version="1.0" encoding="utf-8"?>
-<?mso-contentType ?>
-<FormTemplates xmlns="http://schemas.microsoft.com/sharepoint/v3/contenttype/forms">
-  <Display>DocumentLibraryForm</Display>
-  <Edit>DocumentLibraryForm</Edit>
-  <New>DocumentLibraryForm</New>
-</FormTemplates>
-</file>
-
-<file path=customXml/item3.xml><?xml version="1.0" encoding="utf-8"?>
 <ct:contentTypeSchema xmlns:ct="http://schemas.microsoft.com/office/2006/metadata/contentType" xmlns:ma="http://schemas.microsoft.com/office/2006/metadata/properties/metaAttributes" ct:_="" ma:_="" ma:contentTypeName="Document" ma:contentTypeID="0x0101007890FCD231D9394688352540BD555F0F" ma:contentTypeVersion="11" ma:contentTypeDescription="Create a new document." ma:contentTypeScope="" ma:versionID="322423c306ba7f2a021f4829d981c751">
   <xsd:schema xmlns:xsd="http://www.w3.org/2001/XMLSchema" xmlns:xs="http://www.w3.org/2001/XMLSchema" xmlns:p="http://schemas.microsoft.com/office/2006/metadata/properties" xmlns:ns2="0e3fd812-2ab5-4985-b2b3-5eebe32c7fb7" xmlns:ns3="b2870078-8ff4-43e2-a0cb-f367592073cb" targetNamespace="http://schemas.microsoft.com/office/2006/metadata/properties" ma:root="true" ma:fieldsID="93a95b3d89bd2249bcbe8fcf81dc9a45" ns2:_="" ns3:_="">
     <xsd:import namespace="0e3fd812-2ab5-4985-b2b3-5eebe32c7fb7"/>
@@ -2375,24 +2378,22 @@
 </ct:contentTypeSchema>
 </file>
 
-<file path=customXml/itemProps1.xml><?xml version="1.0" encoding="utf-8"?>
-<ds:datastoreItem xmlns:ds="http://schemas.openxmlformats.org/officeDocument/2006/customXml" ds:itemID="{D02D380F-C575-40C9-81D2-2CCAA1CAC267}">
-  <ds:schemaRefs>
-    <ds:schemaRef ds:uri="http://schemas.microsoft.com/office/2006/metadata/properties"/>
-    <ds:schemaRef ds:uri="http://schemas.microsoft.com/office/infopath/2007/PartnerControls"/>
-  </ds:schemaRefs>
-</ds:datastoreItem>
+<file path=customXml/item2.xml><?xml version="1.0" encoding="utf-8"?>
+<?mso-contentType ?>
+<FormTemplates xmlns="http://schemas.microsoft.com/sharepoint/v3/contenttype/forms">
+  <Display>DocumentLibraryForm</Display>
+  <Edit>DocumentLibraryForm</Edit>
+  <New>DocumentLibraryForm</New>
+</FormTemplates>
 </file>
 
-<file path=customXml/itemProps2.xml><?xml version="1.0" encoding="utf-8"?>
-<ds:datastoreItem xmlns:ds="http://schemas.openxmlformats.org/officeDocument/2006/customXml" ds:itemID="{56604E84-D730-466A-96F7-EDFA54402B55}">
-  <ds:schemaRefs>
-    <ds:schemaRef ds:uri="http://schemas.microsoft.com/sharepoint/v3/contenttype/forms"/>
-  </ds:schemaRefs>
-</ds:datastoreItem>
+<file path=customXml/item3.xml><?xml version="1.0" encoding="utf-8"?>
+<p:properties xmlns:p="http://schemas.microsoft.com/office/2006/metadata/properties" xmlns:xsi="http://www.w3.org/2001/XMLSchema-instance" xmlns:pc="http://schemas.microsoft.com/office/infopath/2007/PartnerControls">
+  <documentManagement/>
+</p:properties>
 </file>
 
-<file path=customXml/itemProps3.xml><?xml version="1.0" encoding="utf-8"?>
+<file path=customXml/itemProps1.xml><?xml version="1.0" encoding="utf-8"?>
 <ds:datastoreItem xmlns:ds="http://schemas.openxmlformats.org/officeDocument/2006/customXml" ds:itemID="{A61F4919-88A7-49F7-8FAB-52F85AACB766}">
   <ds:schemaRefs>
     <ds:schemaRef ds:uri="http://schemas.microsoft.com/office/2006/metadata/contentType"/>
@@ -2409,4 +2410,21 @@
     <ds:schemaRef ds:uri="http://schemas.microsoft.com/internal/obd"/>
   </ds:schemaRefs>
 </ds:datastoreItem>
+</file>
+
+<file path=customXml/itemProps2.xml><?xml version="1.0" encoding="utf-8"?>
+<ds:datastoreItem xmlns:ds="http://schemas.openxmlformats.org/officeDocument/2006/customXml" ds:itemID="{56604E84-D730-466A-96F7-EDFA54402B55}">
+  <ds:schemaRefs>
+    <ds:schemaRef ds:uri="http://schemas.microsoft.com/sharepoint/v3/contenttype/forms"/>
+  </ds:schemaRefs>
+</ds:datastoreItem>
+</file>
+
+<file path=customXml/itemProps3.xml><?xml version="1.0" encoding="utf-8"?>
+<ds:datastoreItem xmlns:ds="http://schemas.openxmlformats.org/officeDocument/2006/customXml" ds:itemID="{D02D380F-C575-40C9-81D2-2CCAA1CAC267}">
+  <ds:schemaRefs>
+    <ds:schemaRef ds:uri="http://schemas.microsoft.com/office/2006/metadata/properties"/>
+    <ds:schemaRef ds:uri="http://schemas.microsoft.com/office/infopath/2007/PartnerControls"/>
+  </ds:schemaRefs>
+</ds:datastoreItem>
 </file>
</xml_diff>